<commit_message>
Laboratory Work 7 (1-2 task) scripts + Report
</commit_message>
<xml_diff>
--- a/U2/lab7/U2M7.LW.Materialized Views.docx
+++ b/U2/lab7/U2M7.LW.Materialized Views.docx
@@ -1,6 +1,6 @@
 
 <file path=word/document.xml><?xml version="1.0" encoding="utf-8"?>
-<w:document xmlns:wpc="http://schemas.microsoft.com/office/word/2010/wordprocessingCanvas" xmlns:cx="http://schemas.microsoft.com/office/drawing/2014/chartex" xmlns:cx1="http://schemas.microsoft.com/office/drawing/2015/9/8/chartex" xmlns:cx2="http://schemas.microsoft.com/office/drawing/2015/10/21/chartex" xmlns:cx3="http://schemas.microsoft.com/office/drawing/2016/5/9/chartex" xmlns:cx4="http://schemas.microsoft.com/office/drawing/2016/5/10/chartex" xmlns:cx5="http://schemas.microsoft.com/office/drawing/2016/5/11/chartex" xmlns:cx6="http://schemas.microsoft.com/office/drawing/2016/5/12/chartex" xmlns:cx7="http://schemas.microsoft.com/office/drawing/2016/5/13/chartex" xmlns:cx8="http://schemas.microsoft.com/office/drawing/2016/5/14/chartex" xmlns:mc="http://schemas.openxmlformats.org/markup-compatibility/2006" xmlns:aink="http://schemas.microsoft.com/office/drawing/2016/ink" xmlns:am3d="http://schemas.microsoft.com/office/drawing/2017/model3d" xmlns:o="urn:schemas-microsoft-com:office:office" xmlns:r="http://schemas.openxmlformats.org/officeDocument/2006/relationships" xmlns:m="http://schemas.openxmlformats.org/officeDocument/2006/math" xmlns:v="urn:schemas-microsoft-com:vml" xmlns:wp14="http://schemas.microsoft.com/office/word/2010/wordprocessingDrawing" xmlns:wp="http://schemas.openxmlformats.org/drawingml/2006/wordprocessingDrawing" xmlns:w10="urn:schemas-microsoft-com:office:word" xmlns:w="http://schemas.openxmlformats.org/wordprocessingml/2006/main" xmlns:w14="http://schemas.microsoft.com/office/word/2010/wordml" xmlns:w15="http://schemas.microsoft.com/office/word/2012/wordml" xmlns:w16cex="http://schemas.microsoft.com/office/word/2018/wordml/cex" xmlns:w16cid="http://schemas.microsoft.com/office/word/2016/wordml/cid" xmlns:w16="http://schemas.microsoft.com/office/word/2018/wordml" xmlns:w16se="http://schemas.microsoft.com/office/word/2015/wordml/symex" xmlns:wpg="http://schemas.microsoft.com/office/word/2010/wordprocessingGroup" xmlns:wpi="http://schemas.microsoft.com/office/word/2010/wordprocessingInk" xmlns:wne="http://schemas.microsoft.com/office/word/2006/wordml" xmlns:wps="http://schemas.microsoft.com/office/word/2010/wordprocessingShape" mc:Ignorable="w14 w15 w16se w16cid w16 w16cex wp14">
+<w:document xmlns:wpc="http://schemas.microsoft.com/office/word/2010/wordprocessingCanvas" xmlns:cx="http://schemas.microsoft.com/office/drawing/2014/chartex" xmlns:cx1="http://schemas.microsoft.com/office/drawing/2015/9/8/chartex" xmlns:cx2="http://schemas.microsoft.com/office/drawing/2015/10/21/chartex" xmlns:cx3="http://schemas.microsoft.com/office/drawing/2016/5/9/chartex" xmlns:cx4="http://schemas.microsoft.com/office/drawing/2016/5/10/chartex" xmlns:cx5="http://schemas.microsoft.com/office/drawing/2016/5/11/chartex" xmlns:cx6="http://schemas.microsoft.com/office/drawing/2016/5/12/chartex" xmlns:cx7="http://schemas.microsoft.com/office/drawing/2016/5/13/chartex" xmlns:cx8="http://schemas.microsoft.com/office/drawing/2016/5/14/chartex" xmlns:mc="http://schemas.openxmlformats.org/markup-compatibility/2006" xmlns:aink="http://schemas.microsoft.com/office/drawing/2016/ink" xmlns:am3d="http://schemas.microsoft.com/office/drawing/2017/model3d" xmlns:o="urn:schemas-microsoft-com:office:office" xmlns:r="http://schemas.openxmlformats.org/officeDocument/2006/relationships" xmlns:m="http://schemas.openxmlformats.org/officeDocument/2006/math" xmlns:v="urn:schemas-microsoft-com:vml" xmlns:wp14="http://schemas.microsoft.com/office/word/2010/wordprocessingDrawing" xmlns:wp="http://schemas.openxmlformats.org/drawingml/2006/wordprocessingDrawing" xmlns:w10="urn:schemas-microsoft-com:office:word" xmlns:w="http://schemas.openxmlformats.org/wordprocessingml/2006/main" xmlns:w14="http://schemas.microsoft.com/office/word/2010/wordml" xmlns:w15="http://schemas.microsoft.com/office/word/2012/wordml" xmlns:w16cex="http://schemas.microsoft.com/office/word/2018/wordml/cex" xmlns:w16cid="http://schemas.microsoft.com/office/word/2016/wordml/cid" xmlns:w16="http://schemas.microsoft.com/office/word/2018/wordml" xmlns:w16sdtdh="http://schemas.microsoft.com/office/word/2020/wordml/sdtdatahash" xmlns:w16se="http://schemas.microsoft.com/office/word/2015/wordml/symex" xmlns:wpg="http://schemas.microsoft.com/office/word/2010/wordprocessingGroup" xmlns:wpi="http://schemas.microsoft.com/office/word/2010/wordprocessingInk" xmlns:wne="http://schemas.microsoft.com/office/word/2006/wordml" xmlns:wps="http://schemas.microsoft.com/office/word/2010/wordprocessingShape" mc:Ignorable="w14 w15 w16se w16cid w16 w16cex w16sdtdh wp14">
   <w:body>
     <w:p>
       <w:pPr>
@@ -33,23 +33,7 @@
           <w:color w:val="C00000"/>
           <w:lang w:val="en-GB"/>
         </w:rPr>
-        <w:t xml:space="preserve">This document contains privileged and/or confidential information and may not be disclosed, </w:t>
-      </w:r>
-      <w:proofErr w:type="gramStart"/>
-      <w:r>
-        <w:rPr>
-          <w:color w:val="C00000"/>
-          <w:lang w:val="en-GB"/>
-        </w:rPr>
-        <w:t>distributed</w:t>
-      </w:r>
-      <w:proofErr w:type="gramEnd"/>
-      <w:r>
-        <w:rPr>
-          <w:color w:val="C00000"/>
-          <w:lang w:val="en-GB"/>
-        </w:rPr>
-        <w:t xml:space="preserve"> or reproduced without the prior written permission of</w:t>
+        <w:t>This document contains privileged and/or confidential information and may not be disclosed, distributed or reproduced without the prior written permission of</w:t>
       </w:r>
       <w:r>
         <w:rPr>
@@ -122,19 +106,11 @@
           <w:lang w:val="en-US"/>
         </w:rPr>
       </w:pPr>
-      <w:proofErr w:type="gramStart"/>
-      <w:r>
-        <w:rPr>
-          <w:lang w:val="en-US"/>
-        </w:rPr>
-        <w:t>U2M7.LW.Materialized</w:t>
-      </w:r>
-      <w:proofErr w:type="gramEnd"/>
-      <w:r>
-        <w:rPr>
-          <w:lang w:val="en-US"/>
-        </w:rPr>
-        <w:t xml:space="preserve"> Views</w:t>
+      <w:r>
+        <w:rPr>
+          <w:lang w:val="en-US"/>
+        </w:rPr>
+        <w:t>U2M7.LW.Materialized Views</w:t>
       </w:r>
     </w:p>
     <w:p>
@@ -2104,8 +2080,8 @@
         <w:pStyle w:val="Heading1"/>
       </w:pPr>
       <w:bookmarkStart w:id="20" w:name="_Toc322004717"/>
-      <w:bookmarkStart w:id="21" w:name="_Hlk321203009"/>
-      <w:bookmarkStart w:id="22" w:name="_Toc46313362"/>
+      <w:bookmarkStart w:id="21" w:name="_Toc46313362"/>
+      <w:bookmarkStart w:id="22" w:name="_Hlk321203009"/>
       <w:r>
         <w:rPr>
           <w:lang w:val="en-US"/>
@@ -2119,7 +2095,7 @@
         <w:t>- Basic</w:t>
       </w:r>
       <w:bookmarkEnd w:id="20"/>
-      <w:bookmarkEnd w:id="22"/>
+      <w:bookmarkEnd w:id="21"/>
     </w:p>
     <w:p>
       <w:pPr>
@@ -2130,11 +2106,11 @@
       </w:pPr>
       <w:bookmarkStart w:id="23" w:name="_Toc320624570"/>
       <w:bookmarkStart w:id="24" w:name="_Toc322004718"/>
-      <w:bookmarkStart w:id="25" w:name="_Hlk321203036"/>
-      <w:bookmarkStart w:id="26" w:name="_Hlk321202935"/>
-      <w:bookmarkStart w:id="27" w:name="_Hlk321376402"/>
-      <w:bookmarkStart w:id="28" w:name="_Toc46313363"/>
-      <w:bookmarkEnd w:id="21"/>
+      <w:bookmarkStart w:id="25" w:name="_Toc46313363"/>
+      <w:bookmarkStart w:id="26" w:name="_Hlk321203036"/>
+      <w:bookmarkStart w:id="27" w:name="_Hlk321202935"/>
+      <w:bookmarkStart w:id="28" w:name="_Hlk321376402"/>
+      <w:bookmarkEnd w:id="22"/>
       <w:r>
         <w:rPr>
           <w:lang w:val="en-US"/>
@@ -2152,24 +2128,10 @@
         <w:rPr>
           <w:lang w:val="en-US"/>
         </w:rPr>
-        <w:t xml:space="preserve">Create Materialized </w:t>
-      </w:r>
-      <w:proofErr w:type="gramStart"/>
-      <w:r>
-        <w:rPr>
-          <w:lang w:val="en-US"/>
-        </w:rPr>
-        <w:t>Views  -</w:t>
-      </w:r>
-      <w:proofErr w:type="gramEnd"/>
-      <w:r>
-        <w:rPr>
-          <w:lang w:val="en-US"/>
-        </w:rPr>
-        <w:t xml:space="preserve"> ON DEMAND</w:t>
+        <w:t>Create Materialized Views  - ON DEMAND</w:t>
       </w:r>
       <w:bookmarkEnd w:id="24"/>
-      <w:bookmarkEnd w:id="28"/>
+      <w:bookmarkEnd w:id="25"/>
     </w:p>
     <w:p>
       <w:pPr>
@@ -2289,6 +2251,7 @@
           <w:b/>
           <w:bCs/>
           <w:u w:val="single"/>
+          <w:lang w:val="en-GB"/>
         </w:rPr>
       </w:pPr>
       <w:r>
@@ -2296,6 +2259,7 @@
           <w:b/>
           <w:bCs/>
           <w:u w:val="single"/>
+          <w:lang w:val="en-GB"/>
         </w:rPr>
         <w:lastRenderedPageBreak/>
         <w:t>Task Results:</w:t>
@@ -2331,8 +2295,8 @@
         </w:rPr>
         <w:t>Put objects script to Git</w:t>
       </w:r>
-      <w:bookmarkEnd w:id="25"/>
       <w:bookmarkEnd w:id="26"/>
+      <w:bookmarkEnd w:id="27"/>
       <w:r>
         <w:rPr>
           <w:lang w:val="en-US"/>
@@ -2355,23 +2319,9 @@
         <w:rPr>
           <w:lang w:val="en-US"/>
         </w:rPr>
-        <w:t xml:space="preserve">Prepare Document with Screenshot </w:t>
-      </w:r>
-      <w:proofErr w:type="gramStart"/>
-      <w:r>
-        <w:rPr>
-          <w:lang w:val="en-US"/>
-        </w:rPr>
-        <w:t>of  Tests</w:t>
-      </w:r>
-      <w:proofErr w:type="gramEnd"/>
-      <w:r>
-        <w:rPr>
-          <w:lang w:val="en-US"/>
-        </w:rPr>
-        <w:t xml:space="preserve"> Data </w:t>
-      </w:r>
-      <w:bookmarkEnd w:id="27"/>
+        <w:t xml:space="preserve">Prepare Document with Screenshot of  Tests Data </w:t>
+      </w:r>
+      <w:bookmarkEnd w:id="28"/>
     </w:p>
     <w:p>
       <w:pPr>
@@ -2388,21 +2338,7 @@
         <w:rPr>
           <w:lang w:val="en-US"/>
         </w:rPr>
-        <w:t xml:space="preserve">Prepare Document with Screenshot </w:t>
-      </w:r>
-      <w:proofErr w:type="gramStart"/>
-      <w:r>
-        <w:rPr>
-          <w:lang w:val="en-US"/>
-        </w:rPr>
-        <w:t>of  Refreshing</w:t>
-      </w:r>
-      <w:proofErr w:type="gramEnd"/>
-      <w:r>
-        <w:rPr>
-          <w:lang w:val="en-US"/>
-        </w:rPr>
-        <w:t xml:space="preserve"> </w:t>
+        <w:t xml:space="preserve">Prepare Document with Screenshot of  Refreshing </w:t>
       </w:r>
       <w:proofErr w:type="spellStart"/>
       <w:r>
@@ -2438,21 +2374,7 @@
         <w:rPr>
           <w:lang w:val="en-US"/>
         </w:rPr>
-        <w:t xml:space="preserve">Task 02: Create Materialized </w:t>
-      </w:r>
-      <w:proofErr w:type="gramStart"/>
-      <w:r>
-        <w:rPr>
-          <w:lang w:val="en-US"/>
-        </w:rPr>
-        <w:t>Views  -</w:t>
-      </w:r>
-      <w:proofErr w:type="gramEnd"/>
-      <w:r>
-        <w:rPr>
-          <w:lang w:val="en-US"/>
-        </w:rPr>
-        <w:t xml:space="preserve"> ON COMMIT</w:t>
+        <w:t>Task 02: Create Materialized Views  - ON COMMIT</w:t>
       </w:r>
       <w:bookmarkEnd w:id="30"/>
       <w:bookmarkEnd w:id="31"/>
@@ -2543,7 +2465,7 @@
           <w:b/>
           <w:u w:val="single"/>
         </w:rPr>
-        <w:t xml:space="preserve">         </w:t>
+        <w:t xml:space="preserve">     </w:t>
       </w:r>
     </w:p>
     <w:p>
@@ -2552,6 +2474,7 @@
           <w:b/>
           <w:bCs/>
           <w:u w:val="single"/>
+          <w:lang w:val="en-GB"/>
         </w:rPr>
       </w:pPr>
       <w:r>
@@ -2559,12 +2482,21 @@
           <w:b/>
           <w:bCs/>
           <w:u w:val="single"/>
+          <w:lang w:val="en-GB"/>
         </w:rPr>
         <w:t>Task Results:</w:t>
       </w:r>
     </w:p>
     <w:p>
-      <w:r>
+      <w:pPr>
+        <w:rPr>
+          <w:lang w:val="en-GB"/>
+        </w:rPr>
+      </w:pPr>
+      <w:r>
+        <w:rPr>
+          <w:lang w:val="en-GB"/>
+        </w:rPr>
         <w:t>Create required objects:</w:t>
       </w:r>
     </w:p>
@@ -2601,21 +2533,7 @@
         <w:rPr>
           <w:lang w:val="en-US"/>
         </w:rPr>
-        <w:t xml:space="preserve">Prepare Document with Screenshot </w:t>
-      </w:r>
-      <w:proofErr w:type="gramStart"/>
-      <w:r>
-        <w:rPr>
-          <w:lang w:val="en-US"/>
-        </w:rPr>
-        <w:t>of  Tests</w:t>
-      </w:r>
-      <w:proofErr w:type="gramEnd"/>
-      <w:r>
-        <w:rPr>
-          <w:lang w:val="en-US"/>
-        </w:rPr>
-        <w:t xml:space="preserve"> Data </w:t>
+        <w:t xml:space="preserve">Prepare Document with Screenshot of  Tests Data </w:t>
       </w:r>
     </w:p>
     <w:p>
@@ -2633,21 +2551,7 @@
         <w:rPr>
           <w:lang w:val="en-US"/>
         </w:rPr>
-        <w:t xml:space="preserve">Prepare Document with Screenshot </w:t>
-      </w:r>
-      <w:proofErr w:type="gramStart"/>
-      <w:r>
-        <w:rPr>
-          <w:lang w:val="en-US"/>
-        </w:rPr>
-        <w:t>of  Refreshing</w:t>
-      </w:r>
-      <w:proofErr w:type="gramEnd"/>
-      <w:r>
-        <w:rPr>
-          <w:lang w:val="en-US"/>
-        </w:rPr>
-        <w:t xml:space="preserve"> </w:t>
+        <w:t xml:space="preserve">Prepare Document with Screenshot of  Refreshing </w:t>
       </w:r>
       <w:proofErr w:type="spellStart"/>
       <w:r>
@@ -2673,6 +2577,7 @@
       </w:pPr>
       <w:bookmarkStart w:id="32" w:name="_Toc322004720"/>
       <w:bookmarkStart w:id="33" w:name="_Toc46313365"/>
+      <w:bookmarkStart w:id="34" w:name="_Hlk111503869"/>
       <w:r>
         <w:rPr>
           <w:lang w:val="en-US"/>
@@ -2695,8 +2600,8 @@
           <w:lang w:val="en-US"/>
         </w:rPr>
       </w:pPr>
-      <w:bookmarkStart w:id="34" w:name="_Toc322004721"/>
-      <w:bookmarkStart w:id="35" w:name="_Toc46313366"/>
+      <w:bookmarkStart w:id="35" w:name="_Toc322004721"/>
+      <w:bookmarkStart w:id="36" w:name="_Toc46313366"/>
       <w:r>
         <w:rPr>
           <w:lang w:val="en-US"/>
@@ -2709,8 +2614,8 @@
         </w:rPr>
         <w:t>Task 03: Create Materialized Views - Refreshing at definitive Time moment</w:t>
       </w:r>
-      <w:bookmarkEnd w:id="34"/>
       <w:bookmarkEnd w:id="35"/>
+      <w:bookmarkEnd w:id="36"/>
     </w:p>
     <w:p>
       <w:pPr>
@@ -2815,6 +2720,7 @@
           <w:b/>
           <w:bCs/>
           <w:u w:val="single"/>
+          <w:lang w:val="en-GB"/>
         </w:rPr>
       </w:pPr>
       <w:r>
@@ -2822,6 +2728,7 @@
           <w:b/>
           <w:bCs/>
           <w:u w:val="single"/>
+          <w:lang w:val="en-GB"/>
         </w:rPr>
         <w:t>Task Results:</w:t>
       </w:r>
@@ -2872,21 +2779,7 @@
         <w:rPr>
           <w:lang w:val="en-US"/>
         </w:rPr>
-        <w:t xml:space="preserve">Prepare Document with Screenshot </w:t>
-      </w:r>
-      <w:proofErr w:type="gramStart"/>
-      <w:r>
-        <w:rPr>
-          <w:lang w:val="en-US"/>
-        </w:rPr>
-        <w:t>of  Tests</w:t>
-      </w:r>
-      <w:proofErr w:type="gramEnd"/>
-      <w:r>
-        <w:rPr>
-          <w:lang w:val="en-US"/>
-        </w:rPr>
-        <w:t xml:space="preserve"> Data </w:t>
+        <w:t xml:space="preserve">Prepare Document with Screenshot of  Tests Data </w:t>
       </w:r>
     </w:p>
     <w:p>
@@ -2904,21 +2797,7 @@
         <w:rPr>
           <w:lang w:val="en-US"/>
         </w:rPr>
-        <w:t xml:space="preserve">Prepare Document with Screenshot </w:t>
-      </w:r>
-      <w:proofErr w:type="gramStart"/>
-      <w:r>
-        <w:rPr>
-          <w:lang w:val="en-US"/>
-        </w:rPr>
-        <w:t>of  Refreshing</w:t>
-      </w:r>
-      <w:proofErr w:type="gramEnd"/>
-      <w:r>
-        <w:rPr>
-          <w:lang w:val="en-US"/>
-        </w:rPr>
-        <w:t xml:space="preserve"> </w:t>
+        <w:t xml:space="preserve">Prepare Document with Screenshot of  Refreshing </w:t>
       </w:r>
       <w:proofErr w:type="spellStart"/>
       <w:r>
@@ -2935,6 +2814,7 @@
         <w:t xml:space="preserve"> script</w:t>
       </w:r>
     </w:p>
+    <w:bookmarkEnd w:id="34"/>
     <w:p>
       <w:pPr>
         <w:pStyle w:val="ListParagraph"/>
@@ -2980,7 +2860,7 @@
 </file>
 
 <file path=word/endnotes.xml><?xml version="1.0" encoding="utf-8"?>
-<w:endnotes xmlns:wpc="http://schemas.microsoft.com/office/word/2010/wordprocessingCanvas" xmlns:cx="http://schemas.microsoft.com/office/drawing/2014/chartex" xmlns:cx1="http://schemas.microsoft.com/office/drawing/2015/9/8/chartex" xmlns:cx2="http://schemas.microsoft.com/office/drawing/2015/10/21/chartex" xmlns:cx3="http://schemas.microsoft.com/office/drawing/2016/5/9/chartex" xmlns:cx4="http://schemas.microsoft.com/office/drawing/2016/5/10/chartex" xmlns:cx5="http://schemas.microsoft.com/office/drawing/2016/5/11/chartex" xmlns:cx6="http://schemas.microsoft.com/office/drawing/2016/5/12/chartex" xmlns:cx7="http://schemas.microsoft.com/office/drawing/2016/5/13/chartex" xmlns:cx8="http://schemas.microsoft.com/office/drawing/2016/5/14/chartex" xmlns:mc="http://schemas.openxmlformats.org/markup-compatibility/2006" xmlns:aink="http://schemas.microsoft.com/office/drawing/2016/ink" xmlns:am3d="http://schemas.microsoft.com/office/drawing/2017/model3d" xmlns:o="urn:schemas-microsoft-com:office:office" xmlns:r="http://schemas.openxmlformats.org/officeDocument/2006/relationships" xmlns:m="http://schemas.openxmlformats.org/officeDocument/2006/math" xmlns:v="urn:schemas-microsoft-com:vml" xmlns:wp14="http://schemas.microsoft.com/office/word/2010/wordprocessingDrawing" xmlns:wp="http://schemas.openxmlformats.org/drawingml/2006/wordprocessingDrawing" xmlns:w10="urn:schemas-microsoft-com:office:word" xmlns:w="http://schemas.openxmlformats.org/wordprocessingml/2006/main" xmlns:w14="http://schemas.microsoft.com/office/word/2010/wordml" xmlns:w15="http://schemas.microsoft.com/office/word/2012/wordml" xmlns:w16cex="http://schemas.microsoft.com/office/word/2018/wordml/cex" xmlns:w16cid="http://schemas.microsoft.com/office/word/2016/wordml/cid" xmlns:w16="http://schemas.microsoft.com/office/word/2018/wordml" xmlns:w16se="http://schemas.microsoft.com/office/word/2015/wordml/symex" xmlns:wpg="http://schemas.microsoft.com/office/word/2010/wordprocessingGroup" xmlns:wpi="http://schemas.microsoft.com/office/word/2010/wordprocessingInk" xmlns:wne="http://schemas.microsoft.com/office/word/2006/wordml" xmlns:wps="http://schemas.microsoft.com/office/word/2010/wordprocessingShape" mc:Ignorable="w14 w15 w16se w16cid w16 w16cex wp14">
+<w:endnotes xmlns:wpc="http://schemas.microsoft.com/office/word/2010/wordprocessingCanvas" xmlns:cx="http://schemas.microsoft.com/office/drawing/2014/chartex" xmlns:cx1="http://schemas.microsoft.com/office/drawing/2015/9/8/chartex" xmlns:cx2="http://schemas.microsoft.com/office/drawing/2015/10/21/chartex" xmlns:cx3="http://schemas.microsoft.com/office/drawing/2016/5/9/chartex" xmlns:cx4="http://schemas.microsoft.com/office/drawing/2016/5/10/chartex" xmlns:cx5="http://schemas.microsoft.com/office/drawing/2016/5/11/chartex" xmlns:cx6="http://schemas.microsoft.com/office/drawing/2016/5/12/chartex" xmlns:cx7="http://schemas.microsoft.com/office/drawing/2016/5/13/chartex" xmlns:cx8="http://schemas.microsoft.com/office/drawing/2016/5/14/chartex" xmlns:mc="http://schemas.openxmlformats.org/markup-compatibility/2006" xmlns:aink="http://schemas.microsoft.com/office/drawing/2016/ink" xmlns:am3d="http://schemas.microsoft.com/office/drawing/2017/model3d" xmlns:o="urn:schemas-microsoft-com:office:office" xmlns:r="http://schemas.openxmlformats.org/officeDocument/2006/relationships" xmlns:m="http://schemas.openxmlformats.org/officeDocument/2006/math" xmlns:v="urn:schemas-microsoft-com:vml" xmlns:wp14="http://schemas.microsoft.com/office/word/2010/wordprocessingDrawing" xmlns:wp="http://schemas.openxmlformats.org/drawingml/2006/wordprocessingDrawing" xmlns:w10="urn:schemas-microsoft-com:office:word" xmlns:w="http://schemas.openxmlformats.org/wordprocessingml/2006/main" xmlns:w14="http://schemas.microsoft.com/office/word/2010/wordml" xmlns:w15="http://schemas.microsoft.com/office/word/2012/wordml" xmlns:w16cex="http://schemas.microsoft.com/office/word/2018/wordml/cex" xmlns:w16cid="http://schemas.microsoft.com/office/word/2016/wordml/cid" xmlns:w16="http://schemas.microsoft.com/office/word/2018/wordml" xmlns:w16sdtdh="http://schemas.microsoft.com/office/word/2020/wordml/sdtdatahash" xmlns:w16se="http://schemas.microsoft.com/office/word/2015/wordml/symex" xmlns:wpg="http://schemas.microsoft.com/office/word/2010/wordprocessingGroup" xmlns:wpi="http://schemas.microsoft.com/office/word/2010/wordprocessingInk" xmlns:wne="http://schemas.microsoft.com/office/word/2006/wordml" xmlns:wps="http://schemas.microsoft.com/office/word/2010/wordprocessingShape" mc:Ignorable="w14 w15 w16se w16cid w16 w16cex w16sdtdh wp14">
   <w:endnote w:type="separator" w:id="-1">
     <w:p>
       <w:pPr>
@@ -3005,7 +2885,7 @@
 </file>
 
 <file path=word/footer1.xml><?xml version="1.0" encoding="utf-8"?>
-<w:ftr xmlns:wpc="http://schemas.microsoft.com/office/word/2010/wordprocessingCanvas" xmlns:cx="http://schemas.microsoft.com/office/drawing/2014/chartex" xmlns:cx1="http://schemas.microsoft.com/office/drawing/2015/9/8/chartex" xmlns:cx2="http://schemas.microsoft.com/office/drawing/2015/10/21/chartex" xmlns:cx3="http://schemas.microsoft.com/office/drawing/2016/5/9/chartex" xmlns:cx4="http://schemas.microsoft.com/office/drawing/2016/5/10/chartex" xmlns:cx5="http://schemas.microsoft.com/office/drawing/2016/5/11/chartex" xmlns:cx6="http://schemas.microsoft.com/office/drawing/2016/5/12/chartex" xmlns:cx7="http://schemas.microsoft.com/office/drawing/2016/5/13/chartex" xmlns:cx8="http://schemas.microsoft.com/office/drawing/2016/5/14/chartex" xmlns:mc="http://schemas.openxmlformats.org/markup-compatibility/2006" xmlns:aink="http://schemas.microsoft.com/office/drawing/2016/ink" xmlns:am3d="http://schemas.microsoft.com/office/drawing/2017/model3d" xmlns:o="urn:schemas-microsoft-com:office:office" xmlns:r="http://schemas.openxmlformats.org/officeDocument/2006/relationships" xmlns:m="http://schemas.openxmlformats.org/officeDocument/2006/math" xmlns:v="urn:schemas-microsoft-com:vml" xmlns:wp14="http://schemas.microsoft.com/office/word/2010/wordprocessingDrawing" xmlns:wp="http://schemas.openxmlformats.org/drawingml/2006/wordprocessingDrawing" xmlns:w10="urn:schemas-microsoft-com:office:word" xmlns:w="http://schemas.openxmlformats.org/wordprocessingml/2006/main" xmlns:w14="http://schemas.microsoft.com/office/word/2010/wordml" xmlns:w15="http://schemas.microsoft.com/office/word/2012/wordml" xmlns:w16cex="http://schemas.microsoft.com/office/word/2018/wordml/cex" xmlns:w16cid="http://schemas.microsoft.com/office/word/2016/wordml/cid" xmlns:w16="http://schemas.microsoft.com/office/word/2018/wordml" xmlns:w16se="http://schemas.microsoft.com/office/word/2015/wordml/symex" xmlns:wpg="http://schemas.microsoft.com/office/word/2010/wordprocessingGroup" xmlns:wpi="http://schemas.microsoft.com/office/word/2010/wordprocessingInk" xmlns:wne="http://schemas.microsoft.com/office/word/2006/wordml" xmlns:wps="http://schemas.microsoft.com/office/word/2010/wordprocessingShape" mc:Ignorable="w14 w15 w16se w16cid w16 w16cex wp14">
+<w:ftr xmlns:wpc="http://schemas.microsoft.com/office/word/2010/wordprocessingCanvas" xmlns:cx="http://schemas.microsoft.com/office/drawing/2014/chartex" xmlns:cx1="http://schemas.microsoft.com/office/drawing/2015/9/8/chartex" xmlns:cx2="http://schemas.microsoft.com/office/drawing/2015/10/21/chartex" xmlns:cx3="http://schemas.microsoft.com/office/drawing/2016/5/9/chartex" xmlns:cx4="http://schemas.microsoft.com/office/drawing/2016/5/10/chartex" xmlns:cx5="http://schemas.microsoft.com/office/drawing/2016/5/11/chartex" xmlns:cx6="http://schemas.microsoft.com/office/drawing/2016/5/12/chartex" xmlns:cx7="http://schemas.microsoft.com/office/drawing/2016/5/13/chartex" xmlns:cx8="http://schemas.microsoft.com/office/drawing/2016/5/14/chartex" xmlns:mc="http://schemas.openxmlformats.org/markup-compatibility/2006" xmlns:aink="http://schemas.microsoft.com/office/drawing/2016/ink" xmlns:am3d="http://schemas.microsoft.com/office/drawing/2017/model3d" xmlns:o="urn:schemas-microsoft-com:office:office" xmlns:r="http://schemas.openxmlformats.org/officeDocument/2006/relationships" xmlns:m="http://schemas.openxmlformats.org/officeDocument/2006/math" xmlns:v="urn:schemas-microsoft-com:vml" xmlns:wp14="http://schemas.microsoft.com/office/word/2010/wordprocessingDrawing" xmlns:wp="http://schemas.openxmlformats.org/drawingml/2006/wordprocessingDrawing" xmlns:w10="urn:schemas-microsoft-com:office:word" xmlns:w="http://schemas.openxmlformats.org/wordprocessingml/2006/main" xmlns:w14="http://schemas.microsoft.com/office/word/2010/wordml" xmlns:w15="http://schemas.microsoft.com/office/word/2012/wordml" xmlns:w16cex="http://schemas.microsoft.com/office/word/2018/wordml/cex" xmlns:w16cid="http://schemas.microsoft.com/office/word/2016/wordml/cid" xmlns:w16="http://schemas.microsoft.com/office/word/2018/wordml" xmlns:w16sdtdh="http://schemas.microsoft.com/office/word/2020/wordml/sdtdatahash" xmlns:w16se="http://schemas.microsoft.com/office/word/2015/wordml/symex" xmlns:wpg="http://schemas.microsoft.com/office/word/2010/wordprocessingGroup" xmlns:wpi="http://schemas.microsoft.com/office/word/2010/wordprocessingInk" xmlns:wne="http://schemas.microsoft.com/office/word/2006/wordml" xmlns:wps="http://schemas.microsoft.com/office/word/2010/wordprocessingShape" mc:Ignorable="w14 w15 w16se w16cid w16 w16cex w16sdtdh wp14">
   <w:sdt>
     <w:sdtPr>
       <w:rPr>
@@ -3109,7 +2989,7 @@
 </file>
 
 <file path=word/footer2.xml><?xml version="1.0" encoding="utf-8"?>
-<w:ftr xmlns:wpc="http://schemas.microsoft.com/office/word/2010/wordprocessingCanvas" xmlns:cx="http://schemas.microsoft.com/office/drawing/2014/chartex" xmlns:cx1="http://schemas.microsoft.com/office/drawing/2015/9/8/chartex" xmlns:cx2="http://schemas.microsoft.com/office/drawing/2015/10/21/chartex" xmlns:cx3="http://schemas.microsoft.com/office/drawing/2016/5/9/chartex" xmlns:cx4="http://schemas.microsoft.com/office/drawing/2016/5/10/chartex" xmlns:cx5="http://schemas.microsoft.com/office/drawing/2016/5/11/chartex" xmlns:cx6="http://schemas.microsoft.com/office/drawing/2016/5/12/chartex" xmlns:cx7="http://schemas.microsoft.com/office/drawing/2016/5/13/chartex" xmlns:cx8="http://schemas.microsoft.com/office/drawing/2016/5/14/chartex" xmlns:mc="http://schemas.openxmlformats.org/markup-compatibility/2006" xmlns:aink="http://schemas.microsoft.com/office/drawing/2016/ink" xmlns:am3d="http://schemas.microsoft.com/office/drawing/2017/model3d" xmlns:o="urn:schemas-microsoft-com:office:office" xmlns:r="http://schemas.openxmlformats.org/officeDocument/2006/relationships" xmlns:m="http://schemas.openxmlformats.org/officeDocument/2006/math" xmlns:v="urn:schemas-microsoft-com:vml" xmlns:wp14="http://schemas.microsoft.com/office/word/2010/wordprocessingDrawing" xmlns:wp="http://schemas.openxmlformats.org/drawingml/2006/wordprocessingDrawing" xmlns:w10="urn:schemas-microsoft-com:office:word" xmlns:w="http://schemas.openxmlformats.org/wordprocessingml/2006/main" xmlns:w14="http://schemas.microsoft.com/office/word/2010/wordml" xmlns:w15="http://schemas.microsoft.com/office/word/2012/wordml" xmlns:w16cex="http://schemas.microsoft.com/office/word/2018/wordml/cex" xmlns:w16cid="http://schemas.microsoft.com/office/word/2016/wordml/cid" xmlns:w16="http://schemas.microsoft.com/office/word/2018/wordml" xmlns:w16se="http://schemas.microsoft.com/office/word/2015/wordml/symex" xmlns:wpg="http://schemas.microsoft.com/office/word/2010/wordprocessingGroup" xmlns:wpi="http://schemas.microsoft.com/office/word/2010/wordprocessingInk" xmlns:wne="http://schemas.microsoft.com/office/word/2006/wordml" xmlns:wps="http://schemas.microsoft.com/office/word/2010/wordprocessingShape" mc:Ignorable="w14 w15 w16se w16cid w16 w16cex wp14">
+<w:ftr xmlns:wpc="http://schemas.microsoft.com/office/word/2010/wordprocessingCanvas" xmlns:cx="http://schemas.microsoft.com/office/drawing/2014/chartex" xmlns:cx1="http://schemas.microsoft.com/office/drawing/2015/9/8/chartex" xmlns:cx2="http://schemas.microsoft.com/office/drawing/2015/10/21/chartex" xmlns:cx3="http://schemas.microsoft.com/office/drawing/2016/5/9/chartex" xmlns:cx4="http://schemas.microsoft.com/office/drawing/2016/5/10/chartex" xmlns:cx5="http://schemas.microsoft.com/office/drawing/2016/5/11/chartex" xmlns:cx6="http://schemas.microsoft.com/office/drawing/2016/5/12/chartex" xmlns:cx7="http://schemas.microsoft.com/office/drawing/2016/5/13/chartex" xmlns:cx8="http://schemas.microsoft.com/office/drawing/2016/5/14/chartex" xmlns:mc="http://schemas.openxmlformats.org/markup-compatibility/2006" xmlns:aink="http://schemas.microsoft.com/office/drawing/2016/ink" xmlns:am3d="http://schemas.microsoft.com/office/drawing/2017/model3d" xmlns:o="urn:schemas-microsoft-com:office:office" xmlns:r="http://schemas.openxmlformats.org/officeDocument/2006/relationships" xmlns:m="http://schemas.openxmlformats.org/officeDocument/2006/math" xmlns:v="urn:schemas-microsoft-com:vml" xmlns:wp14="http://schemas.microsoft.com/office/word/2010/wordprocessingDrawing" xmlns:wp="http://schemas.openxmlformats.org/drawingml/2006/wordprocessingDrawing" xmlns:w10="urn:schemas-microsoft-com:office:word" xmlns:w="http://schemas.openxmlformats.org/wordprocessingml/2006/main" xmlns:w14="http://schemas.microsoft.com/office/word/2010/wordml" xmlns:w15="http://schemas.microsoft.com/office/word/2012/wordml" xmlns:w16cex="http://schemas.microsoft.com/office/word/2018/wordml/cex" xmlns:w16cid="http://schemas.microsoft.com/office/word/2016/wordml/cid" xmlns:w16="http://schemas.microsoft.com/office/word/2018/wordml" xmlns:w16sdtdh="http://schemas.microsoft.com/office/word/2020/wordml/sdtdatahash" xmlns:w16se="http://schemas.microsoft.com/office/word/2015/wordml/symex" xmlns:wpg="http://schemas.microsoft.com/office/word/2010/wordprocessingGroup" xmlns:wpi="http://schemas.microsoft.com/office/word/2010/wordprocessingInk" xmlns:wne="http://schemas.microsoft.com/office/word/2006/wordml" xmlns:wps="http://schemas.microsoft.com/office/word/2010/wordprocessingShape" mc:Ignorable="w14 w15 w16se w16cid w16 w16cex w16sdtdh wp14">
   <w:sdt>
     <w:sdtPr>
       <w:rPr>
@@ -3246,7 +3126,7 @@
 </file>
 
 <file path=word/footnotes.xml><?xml version="1.0" encoding="utf-8"?>
-<w:footnotes xmlns:wpc="http://schemas.microsoft.com/office/word/2010/wordprocessingCanvas" xmlns:cx="http://schemas.microsoft.com/office/drawing/2014/chartex" xmlns:cx1="http://schemas.microsoft.com/office/drawing/2015/9/8/chartex" xmlns:cx2="http://schemas.microsoft.com/office/drawing/2015/10/21/chartex" xmlns:cx3="http://schemas.microsoft.com/office/drawing/2016/5/9/chartex" xmlns:cx4="http://schemas.microsoft.com/office/drawing/2016/5/10/chartex" xmlns:cx5="http://schemas.microsoft.com/office/drawing/2016/5/11/chartex" xmlns:cx6="http://schemas.microsoft.com/office/drawing/2016/5/12/chartex" xmlns:cx7="http://schemas.microsoft.com/office/drawing/2016/5/13/chartex" xmlns:cx8="http://schemas.microsoft.com/office/drawing/2016/5/14/chartex" xmlns:mc="http://schemas.openxmlformats.org/markup-compatibility/2006" xmlns:aink="http://schemas.microsoft.com/office/drawing/2016/ink" xmlns:am3d="http://schemas.microsoft.com/office/drawing/2017/model3d" xmlns:o="urn:schemas-microsoft-com:office:office" xmlns:r="http://schemas.openxmlformats.org/officeDocument/2006/relationships" xmlns:m="http://schemas.openxmlformats.org/officeDocument/2006/math" xmlns:v="urn:schemas-microsoft-com:vml" xmlns:wp14="http://schemas.microsoft.com/office/word/2010/wordprocessingDrawing" xmlns:wp="http://schemas.openxmlformats.org/drawingml/2006/wordprocessingDrawing" xmlns:w10="urn:schemas-microsoft-com:office:word" xmlns:w="http://schemas.openxmlformats.org/wordprocessingml/2006/main" xmlns:w14="http://schemas.microsoft.com/office/word/2010/wordml" xmlns:w15="http://schemas.microsoft.com/office/word/2012/wordml" xmlns:w16cex="http://schemas.microsoft.com/office/word/2018/wordml/cex" xmlns:w16cid="http://schemas.microsoft.com/office/word/2016/wordml/cid" xmlns:w16="http://schemas.microsoft.com/office/word/2018/wordml" xmlns:w16se="http://schemas.microsoft.com/office/word/2015/wordml/symex" xmlns:wpg="http://schemas.microsoft.com/office/word/2010/wordprocessingGroup" xmlns:wpi="http://schemas.microsoft.com/office/word/2010/wordprocessingInk" xmlns:wne="http://schemas.microsoft.com/office/word/2006/wordml" xmlns:wps="http://schemas.microsoft.com/office/word/2010/wordprocessingShape" mc:Ignorable="w14 w15 w16se w16cid w16 w16cex wp14">
+<w:footnotes xmlns:wpc="http://schemas.microsoft.com/office/word/2010/wordprocessingCanvas" xmlns:cx="http://schemas.microsoft.com/office/drawing/2014/chartex" xmlns:cx1="http://schemas.microsoft.com/office/drawing/2015/9/8/chartex" xmlns:cx2="http://schemas.microsoft.com/office/drawing/2015/10/21/chartex" xmlns:cx3="http://schemas.microsoft.com/office/drawing/2016/5/9/chartex" xmlns:cx4="http://schemas.microsoft.com/office/drawing/2016/5/10/chartex" xmlns:cx5="http://schemas.microsoft.com/office/drawing/2016/5/11/chartex" xmlns:cx6="http://schemas.microsoft.com/office/drawing/2016/5/12/chartex" xmlns:cx7="http://schemas.microsoft.com/office/drawing/2016/5/13/chartex" xmlns:cx8="http://schemas.microsoft.com/office/drawing/2016/5/14/chartex" xmlns:mc="http://schemas.openxmlformats.org/markup-compatibility/2006" xmlns:aink="http://schemas.microsoft.com/office/drawing/2016/ink" xmlns:am3d="http://schemas.microsoft.com/office/drawing/2017/model3d" xmlns:o="urn:schemas-microsoft-com:office:office" xmlns:r="http://schemas.openxmlformats.org/officeDocument/2006/relationships" xmlns:m="http://schemas.openxmlformats.org/officeDocument/2006/math" xmlns:v="urn:schemas-microsoft-com:vml" xmlns:wp14="http://schemas.microsoft.com/office/word/2010/wordprocessingDrawing" xmlns:wp="http://schemas.openxmlformats.org/drawingml/2006/wordprocessingDrawing" xmlns:w10="urn:schemas-microsoft-com:office:word" xmlns:w="http://schemas.openxmlformats.org/wordprocessingml/2006/main" xmlns:w14="http://schemas.microsoft.com/office/word/2010/wordml" xmlns:w15="http://schemas.microsoft.com/office/word/2012/wordml" xmlns:w16cex="http://schemas.microsoft.com/office/word/2018/wordml/cex" xmlns:w16cid="http://schemas.microsoft.com/office/word/2016/wordml/cid" xmlns:w16="http://schemas.microsoft.com/office/word/2018/wordml" xmlns:w16sdtdh="http://schemas.microsoft.com/office/word/2020/wordml/sdtdatahash" xmlns:w16se="http://schemas.microsoft.com/office/word/2015/wordml/symex" xmlns:wpg="http://schemas.microsoft.com/office/word/2010/wordprocessingGroup" xmlns:wpi="http://schemas.microsoft.com/office/word/2010/wordprocessingInk" xmlns:wne="http://schemas.microsoft.com/office/word/2006/wordml" xmlns:wps="http://schemas.microsoft.com/office/word/2010/wordprocessingShape" mc:Ignorable="w14 w15 w16se w16cid w16 w16cex w16sdtdh wp14">
   <w:footnote w:type="separator" w:id="-1">
     <w:p>
       <w:pPr>
@@ -3271,7 +3151,7 @@
 </file>
 
 <file path=word/header1.xml><?xml version="1.0" encoding="utf-8"?>
-<w:hdr xmlns:wpc="http://schemas.microsoft.com/office/word/2010/wordprocessingCanvas" xmlns:cx="http://schemas.microsoft.com/office/drawing/2014/chartex" xmlns:cx1="http://schemas.microsoft.com/office/drawing/2015/9/8/chartex" xmlns:cx2="http://schemas.microsoft.com/office/drawing/2015/10/21/chartex" xmlns:cx3="http://schemas.microsoft.com/office/drawing/2016/5/9/chartex" xmlns:cx4="http://schemas.microsoft.com/office/drawing/2016/5/10/chartex" xmlns:cx5="http://schemas.microsoft.com/office/drawing/2016/5/11/chartex" xmlns:cx6="http://schemas.microsoft.com/office/drawing/2016/5/12/chartex" xmlns:cx7="http://schemas.microsoft.com/office/drawing/2016/5/13/chartex" xmlns:cx8="http://schemas.microsoft.com/office/drawing/2016/5/14/chartex" xmlns:mc="http://schemas.openxmlformats.org/markup-compatibility/2006" xmlns:aink="http://schemas.microsoft.com/office/drawing/2016/ink" xmlns:am3d="http://schemas.microsoft.com/office/drawing/2017/model3d" xmlns:o="urn:schemas-microsoft-com:office:office" xmlns:r="http://schemas.openxmlformats.org/officeDocument/2006/relationships" xmlns:m="http://schemas.openxmlformats.org/officeDocument/2006/math" xmlns:v="urn:schemas-microsoft-com:vml" xmlns:wp14="http://schemas.microsoft.com/office/word/2010/wordprocessingDrawing" xmlns:wp="http://schemas.openxmlformats.org/drawingml/2006/wordprocessingDrawing" xmlns:w10="urn:schemas-microsoft-com:office:word" xmlns:w="http://schemas.openxmlformats.org/wordprocessingml/2006/main" xmlns:w14="http://schemas.microsoft.com/office/word/2010/wordml" xmlns:w15="http://schemas.microsoft.com/office/word/2012/wordml" xmlns:w16cex="http://schemas.microsoft.com/office/word/2018/wordml/cex" xmlns:w16cid="http://schemas.microsoft.com/office/word/2016/wordml/cid" xmlns:w16="http://schemas.microsoft.com/office/word/2018/wordml" xmlns:w16se="http://schemas.microsoft.com/office/word/2015/wordml/symex" xmlns:wpg="http://schemas.microsoft.com/office/word/2010/wordprocessingGroup" xmlns:wpi="http://schemas.microsoft.com/office/word/2010/wordprocessingInk" xmlns:wne="http://schemas.microsoft.com/office/word/2006/wordml" xmlns:wps="http://schemas.microsoft.com/office/word/2010/wordprocessingShape" mc:Ignorable="w14 w15 w16se w16cid w16 w16cex wp14">
+<w:hdr xmlns:wpc="http://schemas.microsoft.com/office/word/2010/wordprocessingCanvas" xmlns:cx="http://schemas.microsoft.com/office/drawing/2014/chartex" xmlns:cx1="http://schemas.microsoft.com/office/drawing/2015/9/8/chartex" xmlns:cx2="http://schemas.microsoft.com/office/drawing/2015/10/21/chartex" xmlns:cx3="http://schemas.microsoft.com/office/drawing/2016/5/9/chartex" xmlns:cx4="http://schemas.microsoft.com/office/drawing/2016/5/10/chartex" xmlns:cx5="http://schemas.microsoft.com/office/drawing/2016/5/11/chartex" xmlns:cx6="http://schemas.microsoft.com/office/drawing/2016/5/12/chartex" xmlns:cx7="http://schemas.microsoft.com/office/drawing/2016/5/13/chartex" xmlns:cx8="http://schemas.microsoft.com/office/drawing/2016/5/14/chartex" xmlns:mc="http://schemas.openxmlformats.org/markup-compatibility/2006" xmlns:aink="http://schemas.microsoft.com/office/drawing/2016/ink" xmlns:am3d="http://schemas.microsoft.com/office/drawing/2017/model3d" xmlns:o="urn:schemas-microsoft-com:office:office" xmlns:r="http://schemas.openxmlformats.org/officeDocument/2006/relationships" xmlns:m="http://schemas.openxmlformats.org/officeDocument/2006/math" xmlns:v="urn:schemas-microsoft-com:vml" xmlns:wp14="http://schemas.microsoft.com/office/word/2010/wordprocessingDrawing" xmlns:wp="http://schemas.openxmlformats.org/drawingml/2006/wordprocessingDrawing" xmlns:w10="urn:schemas-microsoft-com:office:word" xmlns:w="http://schemas.openxmlformats.org/wordprocessingml/2006/main" xmlns:w14="http://schemas.microsoft.com/office/word/2010/wordml" xmlns:w15="http://schemas.microsoft.com/office/word/2012/wordml" xmlns:w16cex="http://schemas.microsoft.com/office/word/2018/wordml/cex" xmlns:w16cid="http://schemas.microsoft.com/office/word/2016/wordml/cid" xmlns:w16="http://schemas.microsoft.com/office/word/2018/wordml" xmlns:w16sdtdh="http://schemas.microsoft.com/office/word/2020/wordml/sdtdatahash" xmlns:w16se="http://schemas.microsoft.com/office/word/2015/wordml/symex" xmlns:wpg="http://schemas.microsoft.com/office/word/2010/wordprocessingGroup" xmlns:wpi="http://schemas.microsoft.com/office/word/2010/wordprocessingInk" xmlns:wne="http://schemas.microsoft.com/office/word/2006/wordml" xmlns:wps="http://schemas.microsoft.com/office/word/2010/wordprocessingShape" mc:Ignorable="w14 w15 w16se w16cid w16 w16cex w16sdtdh wp14">
   <w:tbl>
     <w:tblPr>
       <w:tblW w:w="10065" w:type="dxa"/>
@@ -3309,19 +3189,11 @@
             </w:rPr>
             <w:t xml:space="preserve">Title: </w:t>
           </w:r>
-          <w:proofErr w:type="gramStart"/>
           <w:r>
             <w:rPr>
               <w:lang w:val="en-US"/>
             </w:rPr>
-            <w:t>U2M7.LW.Materialized</w:t>
-          </w:r>
-          <w:proofErr w:type="gramEnd"/>
-          <w:r>
-            <w:rPr>
-              <w:lang w:val="en-US"/>
-            </w:rPr>
-            <w:t xml:space="preserve"> Views</w:t>
+            <w:t>U2M7.LW.Materialized Views</w:t>
           </w:r>
         </w:p>
       </w:tc>
@@ -3442,7 +3314,7 @@
 </file>
 
 <file path=word/numbering.xml><?xml version="1.0" encoding="utf-8"?>
-<w:numbering xmlns:wpc="http://schemas.microsoft.com/office/word/2010/wordprocessingCanvas" xmlns:cx="http://schemas.microsoft.com/office/drawing/2014/chartex" xmlns:cx1="http://schemas.microsoft.com/office/drawing/2015/9/8/chartex" xmlns:cx2="http://schemas.microsoft.com/office/drawing/2015/10/21/chartex" xmlns:cx3="http://schemas.microsoft.com/office/drawing/2016/5/9/chartex" xmlns:cx4="http://schemas.microsoft.com/office/drawing/2016/5/10/chartex" xmlns:cx5="http://schemas.microsoft.com/office/drawing/2016/5/11/chartex" xmlns:cx6="http://schemas.microsoft.com/office/drawing/2016/5/12/chartex" xmlns:cx7="http://schemas.microsoft.com/office/drawing/2016/5/13/chartex" xmlns:cx8="http://schemas.microsoft.com/office/drawing/2016/5/14/chartex" xmlns:mc="http://schemas.openxmlformats.org/markup-compatibility/2006" xmlns:aink="http://schemas.microsoft.com/office/drawing/2016/ink" xmlns:am3d="http://schemas.microsoft.com/office/drawing/2017/model3d" xmlns:o="urn:schemas-microsoft-com:office:office" xmlns:r="http://schemas.openxmlformats.org/officeDocument/2006/relationships" xmlns:m="http://schemas.openxmlformats.org/officeDocument/2006/math" xmlns:v="urn:schemas-microsoft-com:vml" xmlns:wp14="http://schemas.microsoft.com/office/word/2010/wordprocessingDrawing" xmlns:wp="http://schemas.openxmlformats.org/drawingml/2006/wordprocessingDrawing" xmlns:w10="urn:schemas-microsoft-com:office:word" xmlns:w="http://schemas.openxmlformats.org/wordprocessingml/2006/main" xmlns:w14="http://schemas.microsoft.com/office/word/2010/wordml" xmlns:w15="http://schemas.microsoft.com/office/word/2012/wordml" xmlns:w16cex="http://schemas.microsoft.com/office/word/2018/wordml/cex" xmlns:w16cid="http://schemas.microsoft.com/office/word/2016/wordml/cid" xmlns:w16="http://schemas.microsoft.com/office/word/2018/wordml" xmlns:w16se="http://schemas.microsoft.com/office/word/2015/wordml/symex" xmlns:wpg="http://schemas.microsoft.com/office/word/2010/wordprocessingGroup" xmlns:wpi="http://schemas.microsoft.com/office/word/2010/wordprocessingInk" xmlns:wne="http://schemas.microsoft.com/office/word/2006/wordml" xmlns:wps="http://schemas.microsoft.com/office/word/2010/wordprocessingShape" mc:Ignorable="w14 w15 w16se w16cid w16 w16cex wp14">
+<w:numbering xmlns:wpc="http://schemas.microsoft.com/office/word/2010/wordprocessingCanvas" xmlns:cx="http://schemas.microsoft.com/office/drawing/2014/chartex" xmlns:cx1="http://schemas.microsoft.com/office/drawing/2015/9/8/chartex" xmlns:cx2="http://schemas.microsoft.com/office/drawing/2015/10/21/chartex" xmlns:cx3="http://schemas.microsoft.com/office/drawing/2016/5/9/chartex" xmlns:cx4="http://schemas.microsoft.com/office/drawing/2016/5/10/chartex" xmlns:cx5="http://schemas.microsoft.com/office/drawing/2016/5/11/chartex" xmlns:cx6="http://schemas.microsoft.com/office/drawing/2016/5/12/chartex" xmlns:cx7="http://schemas.microsoft.com/office/drawing/2016/5/13/chartex" xmlns:cx8="http://schemas.microsoft.com/office/drawing/2016/5/14/chartex" xmlns:mc="http://schemas.openxmlformats.org/markup-compatibility/2006" xmlns:aink="http://schemas.microsoft.com/office/drawing/2016/ink" xmlns:am3d="http://schemas.microsoft.com/office/drawing/2017/model3d" xmlns:o="urn:schemas-microsoft-com:office:office" xmlns:r="http://schemas.openxmlformats.org/officeDocument/2006/relationships" xmlns:m="http://schemas.openxmlformats.org/officeDocument/2006/math" xmlns:v="urn:schemas-microsoft-com:vml" xmlns:wp14="http://schemas.microsoft.com/office/word/2010/wordprocessingDrawing" xmlns:wp="http://schemas.openxmlformats.org/drawingml/2006/wordprocessingDrawing" xmlns:w10="urn:schemas-microsoft-com:office:word" xmlns:w="http://schemas.openxmlformats.org/wordprocessingml/2006/main" xmlns:w14="http://schemas.microsoft.com/office/word/2010/wordml" xmlns:w15="http://schemas.microsoft.com/office/word/2012/wordml" xmlns:w16cex="http://schemas.microsoft.com/office/word/2018/wordml/cex" xmlns:w16cid="http://schemas.microsoft.com/office/word/2016/wordml/cid" xmlns:w16="http://schemas.microsoft.com/office/word/2018/wordml" xmlns:w16sdtdh="http://schemas.microsoft.com/office/word/2020/wordml/sdtdatahash" xmlns:w16se="http://schemas.microsoft.com/office/word/2015/wordml/symex" xmlns:wpg="http://schemas.microsoft.com/office/word/2010/wordprocessingGroup" xmlns:wpi="http://schemas.microsoft.com/office/word/2010/wordprocessingInk" xmlns:wne="http://schemas.microsoft.com/office/word/2006/wordml" xmlns:wps="http://schemas.microsoft.com/office/word/2010/wordprocessingShape" mc:Ignorable="w14 w15 w16se w16cid w16 w16cex w16sdtdh wp14">
   <w:abstractNum w:abstractNumId="0" w15:restartNumberingAfterBreak="0">
     <w:nsid w:val="005160DA"/>
     <w:multiLevelType w:val="hybridMultilevel"/>
@@ -5516,7 +5388,7 @@
 </file>
 
 <file path=word/styles.xml><?xml version="1.0" encoding="utf-8"?>
-<w:styles xmlns:mc="http://schemas.openxmlformats.org/markup-compatibility/2006" xmlns:r="http://schemas.openxmlformats.org/officeDocument/2006/relationships" xmlns:w="http://schemas.openxmlformats.org/wordprocessingml/2006/main" xmlns:w14="http://schemas.microsoft.com/office/word/2010/wordml" xmlns:w15="http://schemas.microsoft.com/office/word/2012/wordml" xmlns:w16cex="http://schemas.microsoft.com/office/word/2018/wordml/cex" xmlns:w16cid="http://schemas.microsoft.com/office/word/2016/wordml/cid" xmlns:w16="http://schemas.microsoft.com/office/word/2018/wordml" xmlns:w16se="http://schemas.microsoft.com/office/word/2015/wordml/symex" mc:Ignorable="w14 w15 w16se w16cid w16 w16cex">
+<w:styles xmlns:mc="http://schemas.openxmlformats.org/markup-compatibility/2006" xmlns:r="http://schemas.openxmlformats.org/officeDocument/2006/relationships" xmlns:w="http://schemas.openxmlformats.org/wordprocessingml/2006/main" xmlns:w14="http://schemas.microsoft.com/office/word/2010/wordml" xmlns:w15="http://schemas.microsoft.com/office/word/2012/wordml" xmlns:w16cex="http://schemas.microsoft.com/office/word/2018/wordml/cex" xmlns:w16cid="http://schemas.microsoft.com/office/word/2016/wordml/cid" xmlns:w16="http://schemas.microsoft.com/office/word/2018/wordml" xmlns:w16sdtdh="http://schemas.microsoft.com/office/word/2020/wordml/sdtdatahash" xmlns:w16se="http://schemas.microsoft.com/office/word/2015/wordml/symex" mc:Ignorable="w14 w15 w16se w16cid w16 w16cex w16sdtdh">
   <w:docDefaults>
     <w:rPrDefault>
       <w:rPr>
@@ -6849,6 +6721,30 @@
 </file>
 
 <file path=customXml/item1.xml><?xml version="1.0" encoding="utf-8"?>
+<b:Sources xmlns:b="http://schemas.openxmlformats.org/officeDocument/2006/bibliography" xmlns="http://schemas.openxmlformats.org/officeDocument/2006/bibliography" SelectedStyle="/APASixthEditionOfficeOnline.xsl" StyleName="APA" Version="6"/>
+</file>
+
+<file path=customXml/item2.xml><?xml version="1.0" encoding="utf-8"?>
+<p:properties xmlns:p="http://schemas.microsoft.com/office/2006/metadata/properties" xmlns:xsi="http://www.w3.org/2001/XMLSchema-instance" xmlns:pc="http://schemas.microsoft.com/office/infopath/2007/PartnerControls">
+  <documentManagement>
+    <lcf76f155ced4ddcb4097134ff3c332f xmlns="a8586c16-2106-46ad-b6ec-38159fb1df1d">
+      <Terms xmlns="http://schemas.microsoft.com/office/infopath/2007/PartnerControls"/>
+    </lcf76f155ced4ddcb4097134ff3c332f>
+    <TaxCatchAll xmlns="1612f282-d597-4c22-8f65-77f89120f013" xsi:nil="true"/>
+  </documentManagement>
+</p:properties>
+</file>
+
+<file path=customXml/item3.xml><?xml version="1.0" encoding="utf-8"?>
+<?mso-contentType ?>
+<FormTemplates xmlns="http://schemas.microsoft.com/sharepoint/v3/contenttype/forms">
+  <Display>DocumentLibraryForm</Display>
+  <Edit>DocumentLibraryForm</Edit>
+  <New>DocumentLibraryForm</New>
+</FormTemplates>
+</file>
+
+<file path=customXml/item4.xml><?xml version="1.0" encoding="utf-8"?>
 <ct:contentTypeSchema xmlns:ct="http://schemas.microsoft.com/office/2006/metadata/contentType" xmlns:ma="http://schemas.microsoft.com/office/2006/metadata/properties/metaAttributes" ct:_="" ma:_="" ma:contentTypeName="Document" ma:contentTypeID="0x010100D5645D8355B1A34A9435A76A4B9E7B0C" ma:contentTypeVersion="10" ma:contentTypeDescription="Create a new document." ma:contentTypeScope="" ma:versionID="391128727d111071339856cb3faa0d8c">
   <xsd:schema xmlns:xsd="http://www.w3.org/2001/XMLSchema" xmlns:xs="http://www.w3.org/2001/XMLSchema" xmlns:p="http://schemas.microsoft.com/office/2006/metadata/properties" xmlns:ns2="a8586c16-2106-46ad-b6ec-38159fb1df1d" xmlns:ns3="1612f282-d597-4c22-8f65-77f89120f013" targetNamespace="http://schemas.microsoft.com/office/2006/metadata/properties" ma:root="true" ma:fieldsID="38326749c6a7ef7604e3cb627ec5bd62" ns2:_="" ns3:_="">
     <xsd:import namespace="a8586c16-2106-46ad-b6ec-38159fb1df1d"/>
@@ -7039,35 +6935,26 @@
 </ct:contentTypeSchema>
 </file>
 
-<file path=customXml/item2.xml><?xml version="1.0" encoding="utf-8"?>
-<?mso-contentType ?>
-<FormTemplates xmlns="http://schemas.microsoft.com/sharepoint/v3/contenttype/forms">
-  <Display>DocumentLibraryForm</Display>
-  <Edit>DocumentLibraryForm</Edit>
-  <New>DocumentLibraryForm</New>
-</FormTemplates>
-</file>
-
-<file path=customXml/item3.xml><?xml version="1.0" encoding="utf-8"?>
-<p:properties xmlns:p="http://schemas.microsoft.com/office/2006/metadata/properties" xmlns:xsi="http://www.w3.org/2001/XMLSchema-instance" xmlns:pc="http://schemas.microsoft.com/office/infopath/2007/PartnerControls">
-  <documentManagement>
-    <lcf76f155ced4ddcb4097134ff3c332f xmlns="a8586c16-2106-46ad-b6ec-38159fb1df1d">
-      <Terms xmlns="http://schemas.microsoft.com/office/infopath/2007/PartnerControls"/>
-    </lcf76f155ced4ddcb4097134ff3c332f>
-    <TaxCatchAll xmlns="1612f282-d597-4c22-8f65-77f89120f013" xsi:nil="true"/>
-  </documentManagement>
-</p:properties>
-</file>
-
-<file path=customXml/item4.xml><?xml version="1.0" encoding="utf-8"?>
-<b:Sources xmlns:b="http://schemas.openxmlformats.org/officeDocument/2006/bibliography" xmlns="http://schemas.openxmlformats.org/officeDocument/2006/bibliography" SelectedStyle="/APASixthEditionOfficeOnline.xsl" StyleName="APA" Version="6"/>
-</file>
-
 <file path=customXml/itemProps1.xml><?xml version="1.0" encoding="utf-8"?>
-<ds:datastoreItem xmlns:ds="http://schemas.openxmlformats.org/officeDocument/2006/customXml" ds:itemID="{7931B1CB-D102-4B9E-AF63-124FFE896407}"/>
+<ds:datastoreItem xmlns:ds="http://schemas.openxmlformats.org/officeDocument/2006/customXml" ds:itemID="{2EC900F7-4962-9645-8F26-660435D27746}">
+  <ds:schemaRefs>
+    <ds:schemaRef ds:uri="http://schemas.openxmlformats.org/officeDocument/2006/bibliography"/>
+  </ds:schemaRefs>
+</ds:datastoreItem>
 </file>
 
 <file path=customXml/itemProps2.xml><?xml version="1.0" encoding="utf-8"?>
+<ds:datastoreItem xmlns:ds="http://schemas.openxmlformats.org/officeDocument/2006/customXml" ds:itemID="{F87F878D-11F9-4619-84D1-FEEF81F500EB}">
+  <ds:schemaRefs>
+    <ds:schemaRef ds:uri="http://schemas.microsoft.com/office/2006/metadata/properties"/>
+    <ds:schemaRef ds:uri="http://schemas.microsoft.com/office/infopath/2007/PartnerControls"/>
+    <ds:schemaRef ds:uri="a8586c16-2106-46ad-b6ec-38159fb1df1d"/>
+    <ds:schemaRef ds:uri="1612f282-d597-4c22-8f65-77f89120f013"/>
+  </ds:schemaRefs>
+</ds:datastoreItem>
+</file>
+
+<file path=customXml/itemProps3.xml><?xml version="1.0" encoding="utf-8"?>
 <ds:datastoreItem xmlns:ds="http://schemas.openxmlformats.org/officeDocument/2006/customXml" ds:itemID="{12D61BF1-027B-49DE-8021-E3DF321F023B}">
   <ds:schemaRefs>
     <ds:schemaRef ds:uri="http://schemas.microsoft.com/sharepoint/v3/contenttype/forms"/>
@@ -7075,19 +6962,21 @@
 </ds:datastoreItem>
 </file>
 
-<file path=customXml/itemProps3.xml><?xml version="1.0" encoding="utf-8"?>
-<ds:datastoreItem xmlns:ds="http://schemas.openxmlformats.org/officeDocument/2006/customXml" ds:itemID="{F87F878D-11F9-4619-84D1-FEEF81F500EB}">
+<file path=customXml/itemProps4.xml><?xml version="1.0" encoding="utf-8"?>
+<ds:datastoreItem xmlns:ds="http://schemas.openxmlformats.org/officeDocument/2006/customXml" ds:itemID="{7931B1CB-D102-4B9E-AF63-124FFE896407}">
   <ds:schemaRefs>
+    <ds:schemaRef ds:uri="http://schemas.microsoft.com/office/2006/metadata/contentType"/>
+    <ds:schemaRef ds:uri="http://schemas.microsoft.com/office/2006/metadata/properties/metaAttributes"/>
+    <ds:schemaRef ds:uri="http://www.w3.org/2001/XMLSchema"/>
     <ds:schemaRef ds:uri="http://schemas.microsoft.com/office/2006/metadata/properties"/>
+    <ds:schemaRef ds:uri="a8586c16-2106-46ad-b6ec-38159fb1df1d"/>
+    <ds:schemaRef ds:uri="1612f282-d597-4c22-8f65-77f89120f013"/>
+    <ds:schemaRef ds:uri="http://schemas.microsoft.com/office/2006/documentManagement/types"/>
     <ds:schemaRef ds:uri="http://schemas.microsoft.com/office/infopath/2007/PartnerControls"/>
-  </ds:schemaRefs>
-</ds:datastoreItem>
-</file>
-
-<file path=customXml/itemProps4.xml><?xml version="1.0" encoding="utf-8"?>
-<ds:datastoreItem xmlns:ds="http://schemas.openxmlformats.org/officeDocument/2006/customXml" ds:itemID="{2EC900F7-4962-9645-8F26-660435D27746}">
-  <ds:schemaRefs>
-    <ds:schemaRef ds:uri="http://schemas.openxmlformats.org/officeDocument/2006/bibliography"/>
+    <ds:schemaRef ds:uri="http://schemas.openxmlformats.org/package/2006/metadata/core-properties"/>
+    <ds:schemaRef ds:uri="http://purl.org/dc/elements/1.1/"/>
+    <ds:schemaRef ds:uri="http://purl.org/dc/terms/"/>
+    <ds:schemaRef ds:uri="http://schemas.microsoft.com/internal/obd"/>
   </ds:schemaRefs>
 </ds:datastoreItem>
 </file>
</xml_diff>